<commit_message>
update archivos de liquidacion develop con esperanza
</commit_message>
<xml_diff>
--- a/liquidacion/analytica/Report/PrintPropuestaValorizacion.docx
+++ b/liquidacion/analytica/Report/PrintPropuestaValorizacion.docx
@@ -1656,7 +1656,27 @@
                       <w:color w:val="auto"/>
                       <w:szCs w:val="20"/>
                     </w:rPr>
-                    <w:instrText xml:space="preserve"> MERGEFIELD  mineral  \* MERGEFORMAT </w:instrText>
+                    <w:instrText xml:space="preserve"> MERGEFIELD  m</w:instrText>
+                  </w:r>
+                  <w:r>
+                    <w:rPr>
+                      <w:rFonts w:eastAsia="MS Mincho" w:cstheme="minorBidi"/>
+                      <w:caps w:val="0"/>
+                      <w:noProof/>
+                      <w:color w:val="auto"/>
+                      <w:szCs w:val="20"/>
+                    </w:rPr>
+                    <w:instrText>eta</w:instrText>
+                  </w:r>
+                  <w:r>
+                    <w:rPr>
+                      <w:rFonts w:eastAsia="MS Mincho" w:cstheme="minorBidi"/>
+                      <w:caps w:val="0"/>
+                      <w:noProof/>
+                      <w:color w:val="auto"/>
+                      <w:szCs w:val="20"/>
+                    </w:rPr>
+                    <w:instrText xml:space="preserve">  \* MERGEFORMAT </w:instrText>
                   </w:r>
                   <w:r>
                     <w:rPr>
@@ -1676,7 +1696,7 @@
                       <w:color w:val="auto"/>
                       <w:szCs w:val="20"/>
                     </w:rPr>
-                    <w:t>«mineral»</w:t>
+                    <w:t>«meta»</w:t>
                   </w:r>
                   <w:r>
                     <w:rPr>
@@ -1788,7 +1808,27 @@
                       <w:color w:val="auto"/>
                       <w:szCs w:val="20"/>
                     </w:rPr>
-                    <w:instrText xml:space="preserve"> MERGEFIELD  humedad  \* MERGEFORMAT </w:instrText>
+                    <w:instrText xml:space="preserve"> MERGEFIELD  humed</w:instrText>
+                  </w:r>
+                  <w:r>
+                    <w:rPr>
+                      <w:rFonts w:eastAsia="MS Mincho" w:cstheme="minorBidi"/>
+                      <w:caps w:val="0"/>
+                      <w:noProof/>
+                      <w:color w:val="auto"/>
+                      <w:szCs w:val="20"/>
+                    </w:rPr>
+                    <w:instrText xml:space="preserve">  </w:instrText>
+                  </w:r>
+                  <w:r>
+                    <w:rPr>
+                      <w:rFonts w:eastAsia="MS Mincho" w:cstheme="minorBidi"/>
+                      <w:caps w:val="0"/>
+                      <w:noProof/>
+                      <w:color w:val="auto"/>
+                      <w:szCs w:val="20"/>
+                    </w:rPr>
+                    <w:instrText xml:space="preserve">\* MERGEFORMAT </w:instrText>
                   </w:r>
                   <w:r>
                     <w:rPr>
@@ -1808,7 +1848,7 @@
                       <w:color w:val="auto"/>
                       <w:szCs w:val="20"/>
                     </w:rPr>
-                    <w:t>«humedad»</w:t>
+                    <w:t>«humed»</w:t>
                   </w:r>
                   <w:r>
                     <w:rPr>
@@ -1926,7 +1966,7 @@
                       <w:color w:val="auto"/>
                       <w:szCs w:val="20"/>
                     </w:rPr>
-                    <w:instrText xml:space="preserve"> MERGEFIELD  maquila  \* MERGEFORMAT </w:instrText>
+                    <w:instrText xml:space="preserve"> MERGEFIELD  maqui  \* MERGEFORMAT </w:instrText>
                   </w:r>
                   <w:r>
                     <w:rPr>
@@ -1946,7 +1986,7 @@
                       <w:color w:val="auto"/>
                       <w:szCs w:val="20"/>
                     </w:rPr>
-                    <w:t>«maquila»</w:t>
+                    <w:t>«maqui»</w:t>
                   </w:r>
                   <w:r>
                     <w:rPr>
@@ -2851,7 +2891,7 @@
                     </wp:anchor>
                   </w:drawing>
                 </mc:Choice>
-                <mc:Fallback xmlns:w16du="http://schemas.microsoft.com/office/word/2023/wordml/word16du" xmlns:oel="http://schemas.microsoft.com/office/2019/extlst">
+                <mc:Fallback xmlns:oel="http://schemas.microsoft.com/office/2019/extlst" xmlns:w16du="http://schemas.microsoft.com/office/word/2023/wordml/word16du">
                   <w:pict>
                     <v:line w14:anchorId="76288BD4" id="Conector recto 1" o:spid="_x0000_s1026" style="position:absolute;z-index:251666432;visibility:visible;mso-wrap-style:square;mso-width-percent:0;mso-height-percent:0;mso-wrap-distance-left:9pt;mso-wrap-distance-top:0;mso-wrap-distance-right:9pt;mso-wrap-distance-bottom:0;mso-position-horizontal:absolute;mso-position-horizontal-relative:text;mso-position-vertical:absolute;mso-position-vertical-relative:text;mso-width-percent:0;mso-height-percent:0;mso-width-relative:margin;mso-height-relative:margin" from="45.3pt,33.5pt" to="229.05pt,33.5pt" o:gfxdata="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" strokecolor="#7e97ad [3204]" strokeweight=".5pt">
                       <v:stroke joinstyle="miter"/>
@@ -2882,27 +2922,14 @@
             <w:pPr>
               <w:jc w:val="center"/>
             </w:pPr>
-            <w:r>
-              <w:fldChar w:fldCharType="begin"/>
-            </w:r>
-            <w:r>
-              <w:instrText xml:space="preserve"> MERGEFIELD  nom_proveedor  \* MERGEFORMAT </w:instrText>
-            </w:r>
-            <w:r>
-              <w:fldChar w:fldCharType="separate"/>
-            </w:r>
-            <w:r>
-              <w:rPr>
-                <w:noProof/>
-              </w:rPr>
-              <w:t>«nom_proveedor»</w:t>
-            </w:r>
-            <w:r>
-              <w:rPr>
-                <w:noProof/>
-              </w:rPr>
-              <w:fldChar w:fldCharType="end"/>
-            </w:r>
+            <w:fldSimple w:instr=" MERGEFIELD  nom_proveedor  \* MERGEFORMAT ">
+              <w:r>
+                <w:rPr>
+                  <w:noProof/>
+                </w:rPr>
+                <w:t>«nom_proveedor»</w:t>
+              </w:r>
+            </w:fldSimple>
           </w:p>
           <w:p>
             <w:pPr>
@@ -5129,6 +5156,7 @@
     <w:rsid w:val="00496CE3"/>
     <w:rsid w:val="004A7B93"/>
     <w:rsid w:val="004C49AF"/>
+    <w:rsid w:val="004E5274"/>
     <w:rsid w:val="00531EA1"/>
     <w:rsid w:val="00566A14"/>
     <w:rsid w:val="005E2BC5"/>
@@ -5181,7 +5209,7 @@
   </m:mathPr>
   <w:themeFontLang w:val="en-US" w:eastAsia="zh-CN"/>
   <w:clrSchemeMapping w:bg1="light1" w:t1="dark1" w:bg2="light2" w:t2="dark2" w:accent1="accent1" w:accent2="accent2" w:accent3="accent3" w:accent4="accent4" w:accent5="accent5" w:accent6="accent6" w:hyperlink="hyperlink" w:followedHyperlink="followedHyperlink"/>
-  <w:decimalSymbol w:val=","/>
+  <w:decimalSymbol w:val="."/>
   <w:listSeparator w:val=";"/>
   <w15:chartTrackingRefBased/>
 </w:settings>
@@ -5923,23 +5951,6 @@
 </file>
 
 <file path=customXml/item1.xml><?xml version="1.0" encoding="utf-8"?>
-<p:properties xmlns:p="http://schemas.microsoft.com/office/2006/metadata/properties" xmlns:xsi="http://www.w3.org/2001/XMLSchema-instance" xmlns:pc="http://schemas.microsoft.com/office/infopath/2007/PartnerControls">
-  <documentManagement>
-    <MediaServiceKeyPoints xmlns="71af3243-3dd4-4a8d-8c0d-dd76da1f02a5" xsi:nil="true"/>
-  </documentManagement>
-</p:properties>
-</file>
-
-<file path=customXml/item2.xml><?xml version="1.0" encoding="utf-8"?>
-<?mso-contentType ?>
-<FormTemplates xmlns="http://schemas.microsoft.com/sharepoint/v3/contenttype/forms">
-  <Display>DocumentLibraryForm</Display>
-  <Edit>DocumentLibraryForm</Edit>
-  <New>DocumentLibraryForm</New>
-</FormTemplates>
-</file>
-
-<file path=customXml/item3.xml><?xml version="1.0" encoding="utf-8"?>
 <ct:contentTypeSchema xmlns:ct="http://schemas.microsoft.com/office/2006/metadata/contentType" xmlns:ma="http://schemas.microsoft.com/office/2006/metadata/properties/metaAttributes" ct:_="" ma:_="" ma:contentTypeName="Document" ma:contentTypeID="0x01010079F111ED35F8CC479449609E8A0923A6" ma:contentTypeVersion="11" ma:contentTypeDescription="Create a new document." ma:contentTypeScope="" ma:versionID="1c2eb7a32e66fb6e4260f3771546a5e2">
   <xsd:schema xmlns:xsd="http://www.w3.org/2001/XMLSchema" xmlns:xs="http://www.w3.org/2001/XMLSchema" xmlns:p="http://schemas.microsoft.com/office/2006/metadata/properties" xmlns:ns2="71af3243-3dd4-4a8d-8c0d-dd76da1f02a5" xmlns:ns3="16c05727-aa75-4e4a-9b5f-8a80a1165891" targetNamespace="http://schemas.microsoft.com/office/2006/metadata/properties" ma:root="true" ma:fieldsID="04e1f6479c48b08974ba73b5ca973489" ns2:_="" ns3:_="">
     <xsd:import namespace="71af3243-3dd4-4a8d-8c0d-dd76da1f02a5"/>
@@ -6150,25 +6161,24 @@
 </ct:contentTypeSchema>
 </file>
 
-<file path=customXml/itemProps1.xml><?xml version="1.0" encoding="utf-8"?>
-<ds:datastoreItem xmlns:ds="http://schemas.openxmlformats.org/officeDocument/2006/customXml" ds:itemID="{B550BB7C-2FBC-4612-9ECE-2EA076035D14}">
-  <ds:schemaRefs>
-    <ds:schemaRef ds:uri="http://schemas.microsoft.com/office/2006/metadata/properties"/>
-    <ds:schemaRef ds:uri="http://schemas.microsoft.com/office/infopath/2007/PartnerControls"/>
-    <ds:schemaRef ds:uri="71af3243-3dd4-4a8d-8c0d-dd76da1f02a5"/>
-  </ds:schemaRefs>
-</ds:datastoreItem>
+<file path=customXml/item2.xml><?xml version="1.0" encoding="utf-8"?>
+<?mso-contentType ?>
+<FormTemplates xmlns="http://schemas.microsoft.com/sharepoint/v3/contenttype/forms">
+  <Display>DocumentLibraryForm</Display>
+  <Edit>DocumentLibraryForm</Edit>
+  <New>DocumentLibraryForm</New>
+</FormTemplates>
 </file>
 
-<file path=customXml/itemProps2.xml><?xml version="1.0" encoding="utf-8"?>
-<ds:datastoreItem xmlns:ds="http://schemas.openxmlformats.org/officeDocument/2006/customXml" ds:itemID="{BEA6D05B-AD60-405F-B8DB-FC61ABCDF8E2}">
-  <ds:schemaRefs>
-    <ds:schemaRef ds:uri="http://schemas.microsoft.com/sharepoint/v3/contenttype/forms"/>
-  </ds:schemaRefs>
-</ds:datastoreItem>
+<file path=customXml/item3.xml><?xml version="1.0" encoding="utf-8"?>
+<p:properties xmlns:p="http://schemas.microsoft.com/office/2006/metadata/properties" xmlns:xsi="http://www.w3.org/2001/XMLSchema-instance" xmlns:pc="http://schemas.microsoft.com/office/infopath/2007/PartnerControls">
+  <documentManagement>
+    <MediaServiceKeyPoints xmlns="71af3243-3dd4-4a8d-8c0d-dd76da1f02a5" xsi:nil="true"/>
+  </documentManagement>
+</p:properties>
 </file>
 
-<file path=customXml/itemProps3.xml><?xml version="1.0" encoding="utf-8"?>
+<file path=customXml/itemProps1.xml><?xml version="1.0" encoding="utf-8"?>
 <ds:datastoreItem xmlns:ds="http://schemas.openxmlformats.org/officeDocument/2006/customXml" ds:itemID="{23573660-FE3A-4463-827C-CAE2430F8500}">
   <ds:schemaRefs>
     <ds:schemaRef ds:uri="http://schemas.microsoft.com/office/2006/metadata/contentType"/>
@@ -6185,4 +6195,22 @@
     <ds:schemaRef ds:uri="http://schemas.microsoft.com/internal/obd"/>
   </ds:schemaRefs>
 </ds:datastoreItem>
+</file>
+
+<file path=customXml/itemProps2.xml><?xml version="1.0" encoding="utf-8"?>
+<ds:datastoreItem xmlns:ds="http://schemas.openxmlformats.org/officeDocument/2006/customXml" ds:itemID="{BEA6D05B-AD60-405F-B8DB-FC61ABCDF8E2}">
+  <ds:schemaRefs>
+    <ds:schemaRef ds:uri="http://schemas.microsoft.com/sharepoint/v3/contenttype/forms"/>
+  </ds:schemaRefs>
+</ds:datastoreItem>
+</file>
+
+<file path=customXml/itemProps3.xml><?xml version="1.0" encoding="utf-8"?>
+<ds:datastoreItem xmlns:ds="http://schemas.openxmlformats.org/officeDocument/2006/customXml" ds:itemID="{B550BB7C-2FBC-4612-9ECE-2EA076035D14}">
+  <ds:schemaRefs>
+    <ds:schemaRef ds:uri="http://schemas.microsoft.com/office/2006/metadata/properties"/>
+    <ds:schemaRef ds:uri="http://schemas.microsoft.com/office/infopath/2007/PartnerControls"/>
+    <ds:schemaRef ds:uri="71af3243-3dd4-4a8d-8c0d-dd76da1f02a5"/>
+  </ds:schemaRefs>
+</ds:datastoreItem>
 </file>
</xml_diff>